<commit_message>
now plays the proper scale rather than 8 ascending notes
</commit_message>
<xml_diff>
--- a/src/proj2RemondiRinkerSah/README.docx
+++ b/src/proj2RemondiRinkerSah/README.docx
@@ -221,17 +221,23 @@
       <w:r>
         <w:t>updated some of</w:t>
       </w:r>
+      <w:r>
+        <w:t xml:space="preserve"> the methods that are only used within the Main class to private methods as suggested.</w:t>
+      </w:r>
+    </w:p>
+    <w:p/>
+    <w:p>
+      <w:r>
+        <w:t>We updated all of the other small changes (such as returning Optional objects or removing small pieces of unnecessary code)</w:t>
+      </w:r>
+    </w:p>
+    <w:p/>
+    <w:p>
+      <w:r>
+        <w:t>Our GUI now actually plays DO RE ME FA SO LA TI DO instead of eight consecutive notes. Sorry that we are musically challenged.</w:t>
+      </w:r>
       <w:bookmarkStart w:id="0" w:name="_GoBack"/>
       <w:bookmarkEnd w:id="0"/>
-      <w:r>
-        <w:t xml:space="preserve"> the methods that are only used within the Main class to private methods as suggested.</w:t>
-      </w:r>
-    </w:p>
-    <w:p/>
-    <w:p>
-      <w:r>
-        <w:t>We updated all of the other small changes (such as returning Optional objects or removing small pieces of unnecessary code)</w:t>
-      </w:r>
     </w:p>
     <w:sectPr>
       <w:headerReference w:type="default" r:id="rId7"/>

</xml_diff>